<commit_message>
changes in the word Document
</commit_message>
<xml_diff>
--- a/Installations- und Start Anleitung.docx
+++ b/Installations- und Start Anleitung.docx
@@ -16,7 +16,15 @@
         </w:numPr>
       </w:pPr>
       <w:r>
-        <w:t xml:space="preserve">Installieren von Node </w:t>
+        <w:t xml:space="preserve">Installieren von </w:t>
+      </w:r>
+      <w:proofErr w:type="spellStart"/>
+      <w:r>
+        <w:t>Node</w:t>
+      </w:r>
+      <w:proofErr w:type="spellEnd"/>
+      <w:r>
+        <w:t xml:space="preserve"> </w:t>
       </w:r>
       <w:r>
         <w:t>und der Java JDK</w:t>
@@ -34,25 +42,57 @@
         <w:t xml:space="preserve">Ein Terminal als </w:t>
       </w:r>
       <w:r>
-        <w:t xml:space="preserve">Administrator öffnen und den folgenden Command ausführen </w:t>
-      </w:r>
-    </w:p>
-    <w:p>
-      <w:pPr>
-        <w:pStyle w:val="Listenabsatz"/>
-        <w:numPr>
-          <w:ilvl w:val="1"/>
-          <w:numId w:val="1"/>
-        </w:numPr>
-        <w:rPr>
-          <w:lang w:val="en-US"/>
-        </w:rPr>
-      </w:pPr>
-      <w:r>
-        <w:rPr>
-          <w:lang w:val="en-US"/>
-        </w:rPr>
-        <w:t>choco install -y nodejs.install openjdk8</w:t>
+        <w:t xml:space="preserve">Administrator </w:t>
+      </w:r>
+      <w:proofErr w:type="gramStart"/>
+      <w:r>
+        <w:t>öffnen</w:t>
+      </w:r>
+      <w:proofErr w:type="gramEnd"/>
+      <w:r>
+        <w:t xml:space="preserve"> und den folgenden Command ausführen </w:t>
+      </w:r>
+    </w:p>
+    <w:p>
+      <w:pPr>
+        <w:pStyle w:val="Listenabsatz"/>
+        <w:numPr>
+          <w:ilvl w:val="1"/>
+          <w:numId w:val="1"/>
+        </w:numPr>
+        <w:rPr>
+          <w:lang w:val="en-US"/>
+        </w:rPr>
+      </w:pPr>
+      <w:proofErr w:type="spellStart"/>
+      <w:r>
+        <w:rPr>
+          <w:lang w:val="en-US"/>
+        </w:rPr>
+        <w:t>choco</w:t>
+      </w:r>
+      <w:proofErr w:type="spellEnd"/>
+      <w:r>
+        <w:rPr>
+          <w:lang w:val="en-US"/>
+        </w:rPr>
+        <w:t xml:space="preserve"> install -y </w:t>
+      </w:r>
+      <w:proofErr w:type="spellStart"/>
+      <w:proofErr w:type="gramStart"/>
+      <w:r>
+        <w:rPr>
+          <w:lang w:val="en-US"/>
+        </w:rPr>
+        <w:t>nodejs.install</w:t>
+      </w:r>
+      <w:proofErr w:type="spellEnd"/>
+      <w:proofErr w:type="gramEnd"/>
+      <w:r>
+        <w:rPr>
+          <w:lang w:val="en-US"/>
+        </w:rPr>
+        <w:t xml:space="preserve"> openjdk8</w:t>
       </w:r>
     </w:p>
     <w:p>
@@ -79,7 +119,15 @@
         </w:numPr>
       </w:pPr>
       <w:r>
-        <w:t>Den wizard downloaden unter folgendem Link</w:t>
+        <w:t xml:space="preserve">Den </w:t>
+      </w:r>
+      <w:proofErr w:type="spellStart"/>
+      <w:r>
+        <w:t>wizard</w:t>
+      </w:r>
+      <w:proofErr w:type="spellEnd"/>
+      <w:r>
+        <w:t xml:space="preserve"> downloaden unter folgendem Link</w:t>
       </w:r>
     </w:p>
     <w:p>
@@ -142,8 +190,13 @@
         </w:numPr>
       </w:pPr>
       <w:r>
-        <w:t>Android SDK Platfom</w:t>
-      </w:r>
+        <w:t xml:space="preserve">Android SDK </w:t>
+      </w:r>
+      <w:proofErr w:type="spellStart"/>
+      <w:r>
+        <w:t>Platfom</w:t>
+      </w:r>
+      <w:proofErr w:type="spellEnd"/>
     </w:p>
     <w:p>
       <w:pPr>
@@ -181,7 +234,15 @@
         </w:numPr>
       </w:pPr>
       <w:r>
-        <w:t xml:space="preserve">Unter „configure“ „SDK Manager“ auswählen </w:t>
+        <w:t>Unter „</w:t>
+      </w:r>
+      <w:proofErr w:type="spellStart"/>
+      <w:r>
+        <w:t>configure</w:t>
+      </w:r>
+      <w:proofErr w:type="spellEnd"/>
+      <w:r>
+        <w:t xml:space="preserve">“ „SDK Manager“ auswählen </w:t>
       </w:r>
     </w:p>
     <w:p>
@@ -262,7 +323,15 @@
         </w:numPr>
       </w:pPr>
       <w:r>
-        <w:t>„apply“</w:t>
+        <w:t>„</w:t>
+      </w:r>
+      <w:proofErr w:type="spellStart"/>
+      <w:r>
+        <w:t>apply</w:t>
+      </w:r>
+      <w:proofErr w:type="spellEnd"/>
+      <w:r>
+        <w:t>“</w:t>
       </w:r>
       <w:r>
         <w:t xml:space="preserve"> und danach „ok“</w:t>
@@ -292,7 +361,23 @@
         </w:numPr>
       </w:pPr>
       <w:r>
-        <w:t xml:space="preserve">„create a virtual device“ anklicken </w:t>
+        <w:t>„</w:t>
+      </w:r>
+      <w:proofErr w:type="spellStart"/>
+      <w:r>
+        <w:t>create</w:t>
+      </w:r>
+      <w:proofErr w:type="spellEnd"/>
+      <w:r>
+        <w:t xml:space="preserve"> a virtual </w:t>
+      </w:r>
+      <w:proofErr w:type="spellStart"/>
+      <w:r>
+        <w:t>device</w:t>
+      </w:r>
+      <w:proofErr w:type="spellEnd"/>
+      <w:r>
+        <w:t xml:space="preserve">“ anklicken </w:t>
       </w:r>
     </w:p>
     <w:p>
@@ -349,13 +434,27 @@
         <w:rPr>
           <w:lang w:val="en-US"/>
         </w:rPr>
-        <w:t>Die ANDROID_HOME environment variable e</w:t>
-      </w:r>
-      <w:r>
-        <w:rPr>
-          <w:lang w:val="en-US"/>
-        </w:rPr>
-        <w:t xml:space="preserve">inrichten </w:t>
+        <w:t xml:space="preserve">Die ANDROID_HOME environment variable </w:t>
+      </w:r>
+      <w:proofErr w:type="spellStart"/>
+      <w:r>
+        <w:rPr>
+          <w:lang w:val="en-US"/>
+        </w:rPr>
+        <w:t>e</w:t>
+      </w:r>
+      <w:r>
+        <w:rPr>
+          <w:lang w:val="en-US"/>
+        </w:rPr>
+        <w:t>inrichten</w:t>
+      </w:r>
+      <w:proofErr w:type="spellEnd"/>
+      <w:r>
+        <w:rPr>
+          <w:lang w:val="en-US"/>
+        </w:rPr>
+        <w:t xml:space="preserve"> </w:t>
       </w:r>
     </w:p>
     <w:p>
@@ -421,7 +520,21 @@
         <w:rPr>
           <w:lang w:val="en-US"/>
         </w:rPr>
-        <w:t>Variable Value: Pfad von der A</w:t>
+        <w:t xml:space="preserve">Variable Value: </w:t>
+      </w:r>
+      <w:proofErr w:type="spellStart"/>
+      <w:r>
+        <w:rPr>
+          <w:lang w:val="en-US"/>
+        </w:rPr>
+        <w:t>Pfad</w:t>
+      </w:r>
+      <w:proofErr w:type="spellEnd"/>
+      <w:r>
+        <w:rPr>
+          <w:lang w:val="en-US"/>
+        </w:rPr>
+        <w:t xml:space="preserve"> von der A</w:t>
       </w:r>
       <w:r>
         <w:rPr>
@@ -441,11 +554,19 @@
           <w:lang w:val="en-US"/>
         </w:rPr>
       </w:pPr>
-      <w:r>
-        <w:rPr>
-          <w:lang w:val="en-US"/>
-        </w:rPr>
-        <w:t xml:space="preserve">Beispiel: </w:t>
+      <w:proofErr w:type="spellStart"/>
+      <w:r>
+        <w:rPr>
+          <w:lang w:val="en-US"/>
+        </w:rPr>
+        <w:t>Beispiel</w:t>
+      </w:r>
+      <w:proofErr w:type="spellEnd"/>
+      <w:r>
+        <w:rPr>
+          <w:lang w:val="en-US"/>
+        </w:rPr>
+        <w:t xml:space="preserve">: </w:t>
       </w:r>
       <w:r>
         <w:rPr>
@@ -469,7 +590,21 @@
         <w:rPr>
           <w:lang w:val="en-US"/>
         </w:rPr>
-        <w:t xml:space="preserve">Laptop/PC neu starten </w:t>
+        <w:t xml:space="preserve">Laptop/PC neu </w:t>
+      </w:r>
+      <w:proofErr w:type="spellStart"/>
+      <w:r>
+        <w:rPr>
+          <w:lang w:val="en-US"/>
+        </w:rPr>
+        <w:t>starten</w:t>
+      </w:r>
+      <w:proofErr w:type="spellEnd"/>
+      <w:r>
+        <w:rPr>
+          <w:lang w:val="en-US"/>
+        </w:rPr>
+        <w:t xml:space="preserve"> </w:t>
       </w:r>
     </w:p>
     <w:p>
@@ -481,7 +616,15 @@
         </w:numPr>
       </w:pPr>
       <w:r>
-        <w:t>Die platform-tools zum Path h</w:t>
+        <w:t xml:space="preserve">Die </w:t>
+      </w:r>
+      <w:proofErr w:type="spellStart"/>
+      <w:r>
+        <w:t>platform</w:t>
+      </w:r>
+      <w:proofErr w:type="spellEnd"/>
+      <w:r>
+        <w:t>-tools zum Path h</w:t>
       </w:r>
       <w:r>
         <w:t>inzufügen</w:t>
@@ -529,7 +672,15 @@
         </w:numPr>
       </w:pPr>
       <w:r>
-        <w:t>Die platform-tools hinzufügen</w:t>
+        <w:t xml:space="preserve">Die </w:t>
+      </w:r>
+      <w:proofErr w:type="spellStart"/>
+      <w:r>
+        <w:t>platform</w:t>
+      </w:r>
+      <w:proofErr w:type="spellEnd"/>
+      <w:r>
+        <w:t>-tools hinzufügen</w:t>
       </w:r>
     </w:p>
     <w:p>
@@ -543,11 +694,19 @@
           <w:lang w:val="en-US"/>
         </w:rPr>
       </w:pPr>
-      <w:r>
-        <w:rPr>
-          <w:lang w:val="en-US"/>
-        </w:rPr>
-        <w:t>Beispiel: C:\Users\FlorianZoia\AppData\Local\Android\Sdk\platform-tools</w:t>
+      <w:proofErr w:type="spellStart"/>
+      <w:r>
+        <w:rPr>
+          <w:lang w:val="en-US"/>
+        </w:rPr>
+        <w:t>Beispiel</w:t>
+      </w:r>
+      <w:proofErr w:type="spellEnd"/>
+      <w:r>
+        <w:rPr>
+          <w:lang w:val="en-US"/>
+        </w:rPr>
+        <w:t>: C:\Users\FlorianZoia\AppData\Local\Android\Sdk\platform-tools</w:t>
       </w:r>
     </w:p>
     <w:p>
@@ -603,7 +762,19 @@
           <w:lang w:val="en-US"/>
         </w:rPr>
         <w:lastRenderedPageBreak/>
-        <w:t>How to Start:</w:t>
+        <w:t>How to Start</w:t>
+      </w:r>
+      <w:r>
+        <w:rPr>
+          <w:lang w:val="en-US"/>
+        </w:rPr>
+        <w:t xml:space="preserve"> (first time)</w:t>
+      </w:r>
+      <w:r>
+        <w:rPr>
+          <w:lang w:val="en-US"/>
+        </w:rPr>
+        <w:t>:</w:t>
       </w:r>
     </w:p>
     <w:p>
@@ -638,8 +809,27 @@
           <w:numId w:val="2"/>
         </w:numPr>
       </w:pPr>
-      <w:r>
-        <w:t>Console öffnen</w:t>
+      <w:proofErr w:type="spellStart"/>
+      <w:r>
+        <w:t>Console</w:t>
+      </w:r>
+      <w:proofErr w:type="spellEnd"/>
+      <w:r>
+        <w:t xml:space="preserve"> öffnen</w:t>
+      </w:r>
+      <w:r>
+        <w:t xml:space="preserve"> (</w:t>
+      </w:r>
+      <w:proofErr w:type="spellStart"/>
+      <w:r>
+        <w:t>git</w:t>
+      </w:r>
+      <w:proofErr w:type="spellEnd"/>
+      <w:r>
+        <w:t xml:space="preserve"> bash am </w:t>
+      </w:r>
+      <w:r>
+        <w:t>besten)</w:t>
       </w:r>
     </w:p>
     <w:p>
@@ -651,7 +841,15 @@
         </w:numPr>
       </w:pPr>
       <w:r>
-        <w:t xml:space="preserve">In der Console zum Projekt Ordner navigieren </w:t>
+        <w:t xml:space="preserve">In der </w:t>
+      </w:r>
+      <w:proofErr w:type="spellStart"/>
+      <w:r>
+        <w:t>Console</w:t>
+      </w:r>
+      <w:proofErr w:type="spellEnd"/>
+      <w:r>
+        <w:t xml:space="preserve"> zum Projekt Ordner navigieren </w:t>
       </w:r>
     </w:p>
     <w:p>
@@ -665,11 +863,19 @@
           <w:lang w:val="en-US"/>
         </w:rPr>
       </w:pPr>
-      <w:r>
-        <w:rPr>
-          <w:lang w:val="en-US"/>
-        </w:rPr>
-        <w:t xml:space="preserve">Beispiel: </w:t>
+      <w:proofErr w:type="spellStart"/>
+      <w:r>
+        <w:rPr>
+          <w:lang w:val="en-US"/>
+        </w:rPr>
+        <w:t>Beispiel</w:t>
+      </w:r>
+      <w:proofErr w:type="spellEnd"/>
+      <w:r>
+        <w:rPr>
+          <w:lang w:val="en-US"/>
+        </w:rPr>
+        <w:t xml:space="preserve">: </w:t>
       </w:r>
       <w:r>
         <w:rPr>
@@ -684,8 +890,79 @@
           <w:szCs w:val="18"/>
           <w:lang w:val="en-US"/>
         </w:rPr>
-        <w:t>C:\Users\FlorianZoia\OneDrive - COM Software\Projekte\FoodCrew\Foodcrew_Frontend</w:t>
-      </w:r>
+        <w:t>C:\Users\</w:t>
+      </w:r>
+      <w:proofErr w:type="spellStart"/>
+      <w:r>
+        <w:rPr>
+          <w:rFonts w:ascii="Lucida Console" w:hAnsi="Lucida Console" w:cs="Lucida Console"/>
+          <w:sz w:val="18"/>
+          <w:szCs w:val="18"/>
+          <w:lang w:val="en-US"/>
+        </w:rPr>
+        <w:t>FlorianZoia</w:t>
+      </w:r>
+      <w:proofErr w:type="spellEnd"/>
+      <w:r>
+        <w:rPr>
+          <w:rFonts w:ascii="Lucida Console" w:hAnsi="Lucida Console" w:cs="Lucida Console"/>
+          <w:sz w:val="18"/>
+          <w:szCs w:val="18"/>
+          <w:lang w:val="en-US"/>
+        </w:rPr>
+        <w:t>\OneDrive - COM Software\</w:t>
+      </w:r>
+      <w:proofErr w:type="spellStart"/>
+      <w:r>
+        <w:rPr>
+          <w:rFonts w:ascii="Lucida Console" w:hAnsi="Lucida Console" w:cs="Lucida Console"/>
+          <w:sz w:val="18"/>
+          <w:szCs w:val="18"/>
+          <w:lang w:val="en-US"/>
+        </w:rPr>
+        <w:t>Projekte</w:t>
+      </w:r>
+      <w:proofErr w:type="spellEnd"/>
+      <w:r>
+        <w:rPr>
+          <w:rFonts w:ascii="Lucida Console" w:hAnsi="Lucida Console" w:cs="Lucida Console"/>
+          <w:sz w:val="18"/>
+          <w:szCs w:val="18"/>
+          <w:lang w:val="en-US"/>
+        </w:rPr>
+        <w:t>\</w:t>
+      </w:r>
+      <w:proofErr w:type="spellStart"/>
+      <w:r>
+        <w:rPr>
+          <w:rFonts w:ascii="Lucida Console" w:hAnsi="Lucida Console" w:cs="Lucida Console"/>
+          <w:sz w:val="18"/>
+          <w:szCs w:val="18"/>
+          <w:lang w:val="en-US"/>
+        </w:rPr>
+        <w:t>FoodCrew</w:t>
+      </w:r>
+      <w:proofErr w:type="spellEnd"/>
+      <w:r>
+        <w:rPr>
+          <w:rFonts w:ascii="Lucida Console" w:hAnsi="Lucida Console" w:cs="Lucida Console"/>
+          <w:sz w:val="18"/>
+          <w:szCs w:val="18"/>
+          <w:lang w:val="en-US"/>
+        </w:rPr>
+        <w:t>\</w:t>
+      </w:r>
+      <w:proofErr w:type="spellStart"/>
+      <w:r>
+        <w:rPr>
+          <w:rFonts w:ascii="Lucida Console" w:hAnsi="Lucida Console" w:cs="Lucida Console"/>
+          <w:sz w:val="18"/>
+          <w:szCs w:val="18"/>
+          <w:lang w:val="en-US"/>
+        </w:rPr>
+        <w:t>Foodcrew_Frontend</w:t>
+      </w:r>
+      <w:proofErr w:type="spellEnd"/>
       <w:r>
         <w:rPr>
           <w:rFonts w:ascii="Lucida Console" w:hAnsi="Lucida Console" w:cs="Lucida Console"/>
@@ -705,7 +982,20 @@
         </w:numPr>
       </w:pPr>
       <w:r>
-        <w:t>Mit folgendem Command die App auf dem Emulator starten</w:t>
+        <w:rPr>
+          <w:rFonts w:ascii="Lucida Console" w:hAnsi="Lucida Console" w:cs="Lucida Console"/>
+          <w:sz w:val="18"/>
+          <w:szCs w:val="18"/>
+        </w:rPr>
+        <w:t>Mit folgendem Command die n</w:t>
+      </w:r>
+      <w:r>
+        <w:rPr>
+          <w:rFonts w:ascii="Lucida Console" w:hAnsi="Lucida Console" w:cs="Lucida Console"/>
+          <w:sz w:val="18"/>
+          <w:szCs w:val="18"/>
+        </w:rPr>
+        <w:t xml:space="preserve">ötigen Packages downloaden </w:t>
       </w:r>
     </w:p>
     <w:p>
@@ -715,16 +1005,192 @@
           <w:ilvl w:val="2"/>
           <w:numId w:val="2"/>
         </w:numPr>
-      </w:pPr>
-      <w:r>
-        <w:rPr>
-          <w:rFonts w:ascii="Lucida Console" w:hAnsi="Lucida Console" w:cs="Lucida Console"/>
-          <w:sz w:val="18"/>
-          <w:szCs w:val="18"/>
-        </w:rPr>
-        <w:t>npx react-native run-android</w:t>
-      </w:r>
-      <w:r>
+        <w:rPr>
+          <w:lang w:val="en-US"/>
+        </w:rPr>
+      </w:pPr>
+      <w:proofErr w:type="spellStart"/>
+      <w:r>
+        <w:rPr>
+          <w:rFonts w:ascii="Lucida Console" w:hAnsi="Lucida Console" w:cs="Lucida Console"/>
+          <w:sz w:val="18"/>
+          <w:szCs w:val="18"/>
+          <w:lang w:val="en-US"/>
+        </w:rPr>
+        <w:t>n</w:t>
+      </w:r>
+      <w:r>
+        <w:rPr>
+          <w:rFonts w:ascii="Lucida Console" w:hAnsi="Lucida Console" w:cs="Lucida Console"/>
+          <w:sz w:val="18"/>
+          <w:szCs w:val="18"/>
+          <w:lang w:val="en-US"/>
+        </w:rPr>
+        <w:t>pm</w:t>
+      </w:r>
+      <w:proofErr w:type="spellEnd"/>
+      <w:r>
+        <w:rPr>
+          <w:rFonts w:ascii="Lucida Console" w:hAnsi="Lucida Console" w:cs="Lucida Console"/>
+          <w:sz w:val="18"/>
+          <w:szCs w:val="18"/>
+          <w:lang w:val="en-US"/>
+        </w:rPr>
+        <w:t xml:space="preserve"> install</w:t>
+      </w:r>
+      <w:r>
+        <w:rPr>
+          <w:rFonts w:ascii="Lucida Console" w:hAnsi="Lucida Console" w:cs="Lucida Console"/>
+          <w:sz w:val="18"/>
+          <w:szCs w:val="18"/>
+          <w:lang w:val="en-US"/>
+        </w:rPr>
+        <w:t xml:space="preserve"> -g react-native cli</w:t>
+      </w:r>
+    </w:p>
+    <w:p>
+      <w:pPr>
+        <w:pStyle w:val="Listenabsatz"/>
+        <w:numPr>
+          <w:ilvl w:val="1"/>
+          <w:numId w:val="2"/>
+        </w:numPr>
+      </w:pPr>
+      <w:r>
+        <w:rPr>
+          <w:rFonts w:ascii="Lucida Console" w:hAnsi="Lucida Console" w:cs="Lucida Console"/>
+          <w:sz w:val="18"/>
+          <w:szCs w:val="18"/>
+        </w:rPr>
+        <w:t>Mit folgendem Command den M</w:t>
+      </w:r>
+      <w:r>
+        <w:rPr>
+          <w:rFonts w:ascii="Lucida Console" w:hAnsi="Lucida Console" w:cs="Lucida Console"/>
+          <w:sz w:val="18"/>
+          <w:szCs w:val="18"/>
+        </w:rPr>
+        <w:t xml:space="preserve">etro Server starten </w:t>
+      </w:r>
+    </w:p>
+    <w:p>
+      <w:pPr>
+        <w:pStyle w:val="Listenabsatz"/>
+        <w:numPr>
+          <w:ilvl w:val="2"/>
+          <w:numId w:val="2"/>
+        </w:numPr>
+      </w:pPr>
+      <w:proofErr w:type="spellStart"/>
+      <w:r>
+        <w:rPr>
+          <w:rFonts w:ascii="Lucida Console" w:hAnsi="Lucida Console" w:cs="Lucida Console"/>
+          <w:sz w:val="18"/>
+          <w:szCs w:val="18"/>
+        </w:rPr>
+        <w:t>npx</w:t>
+      </w:r>
+      <w:proofErr w:type="spellEnd"/>
+      <w:r>
+        <w:rPr>
+          <w:rFonts w:ascii="Lucida Console" w:hAnsi="Lucida Console" w:cs="Lucida Console"/>
+          <w:sz w:val="18"/>
+          <w:szCs w:val="18"/>
+        </w:rPr>
+        <w:t xml:space="preserve"> </w:t>
+      </w:r>
+      <w:proofErr w:type="spellStart"/>
+      <w:r>
+        <w:rPr>
+          <w:rFonts w:ascii="Lucida Console" w:hAnsi="Lucida Console" w:cs="Lucida Console"/>
+          <w:sz w:val="18"/>
+          <w:szCs w:val="18"/>
+        </w:rPr>
+        <w:t>react</w:t>
+      </w:r>
+      <w:proofErr w:type="spellEnd"/>
+      <w:r>
+        <w:rPr>
+          <w:rFonts w:ascii="Lucida Console" w:hAnsi="Lucida Console" w:cs="Lucida Console"/>
+          <w:sz w:val="18"/>
+          <w:szCs w:val="18"/>
+        </w:rPr>
+        <w:t xml:space="preserve">-native </w:t>
+      </w:r>
+      <w:proofErr w:type="spellStart"/>
+      <w:r>
+        <w:rPr>
+          <w:rFonts w:ascii="Lucida Console" w:hAnsi="Lucida Console" w:cs="Lucida Console"/>
+          <w:sz w:val="18"/>
+          <w:szCs w:val="18"/>
+        </w:rPr>
+        <w:t>start</w:t>
+      </w:r>
+      <w:proofErr w:type="spellEnd"/>
+      <w:r>
+        <w:rPr>
+          <w:rFonts w:ascii="Lucida Console" w:hAnsi="Lucida Console" w:cs="Lucida Console"/>
+          <w:sz w:val="18"/>
+          <w:szCs w:val="18"/>
+        </w:rPr>
+        <w:t xml:space="preserve"> </w:t>
+      </w:r>
+    </w:p>
+    <w:p>
+      <w:pPr>
+        <w:pStyle w:val="Listenabsatz"/>
+        <w:numPr>
+          <w:ilvl w:val="1"/>
+          <w:numId w:val="2"/>
+        </w:numPr>
+      </w:pPr>
+      <w:r>
+        <w:t xml:space="preserve">In einer neuen Konsole (alte </w:t>
+      </w:r>
+      <w:proofErr w:type="gramStart"/>
+      <w:r>
+        <w:t>offen lassen</w:t>
+      </w:r>
+      <w:proofErr w:type="gramEnd"/>
+      <w:r>
+        <w:t>) die App starten mit folgendem Command</w:t>
+      </w:r>
+    </w:p>
+    <w:p>
+      <w:pPr>
+        <w:pStyle w:val="Listenabsatz"/>
+        <w:numPr>
+          <w:ilvl w:val="2"/>
+          <w:numId w:val="2"/>
+        </w:numPr>
+        <w:rPr>
+          <w:lang w:val="en-US"/>
+        </w:rPr>
+      </w:pPr>
+      <w:proofErr w:type="spellStart"/>
+      <w:r>
+        <w:rPr>
+          <w:rFonts w:ascii="Lucida Console" w:hAnsi="Lucida Console" w:cs="Lucida Console"/>
+          <w:sz w:val="18"/>
+          <w:szCs w:val="18"/>
+          <w:lang w:val="en-US"/>
+        </w:rPr>
+        <w:t>npx</w:t>
+      </w:r>
+      <w:proofErr w:type="spellEnd"/>
+      <w:r>
+        <w:rPr>
+          <w:rFonts w:ascii="Lucida Console" w:hAnsi="Lucida Console" w:cs="Lucida Console"/>
+          <w:sz w:val="18"/>
+          <w:szCs w:val="18"/>
+          <w:lang w:val="en-US"/>
+        </w:rPr>
+        <w:t xml:space="preserve"> react-native run-android</w:t>
+      </w:r>
+      <w:r>
+        <w:rPr>
+          <w:lang w:val="en-US"/>
+        </w:rPr>
         <w:t xml:space="preserve"> </w:t>
       </w:r>
     </w:p>
@@ -737,7 +1203,15 @@
         </w:numPr>
       </w:pPr>
       <w:r>
-        <w:t xml:space="preserve">Happy Programming </w:t>
+        <w:t xml:space="preserve">Happy </w:t>
+      </w:r>
+      <w:proofErr w:type="spellStart"/>
+      <w:r>
+        <w:t>Programming</w:t>
+      </w:r>
+      <w:proofErr w:type="spellEnd"/>
+      <w:r>
+        <w:t xml:space="preserve"> </w:t>
       </w:r>
     </w:p>
     <w:p>
@@ -746,6 +1220,67 @@
         <w:ind w:left="1068"/>
       </w:pPr>
     </w:p>
+    <w:p>
+      <w:pPr>
+        <w:pStyle w:val="Listenabsatz"/>
+        <w:ind w:left="1068"/>
+      </w:pPr>
+    </w:p>
+    <w:p>
+      <w:pPr>
+        <w:pStyle w:val="Listenabsatz"/>
+        <w:ind w:left="0"/>
+      </w:pPr>
+      <w:proofErr w:type="spellStart"/>
+      <w:r>
+        <w:t>React</w:t>
+      </w:r>
+      <w:proofErr w:type="spellEnd"/>
+      <w:r>
+        <w:t>-Native App programmieren:</w:t>
+      </w:r>
+    </w:p>
+    <w:p>
+      <w:pPr>
+        <w:pStyle w:val="Listenabsatz"/>
+        <w:numPr>
+          <w:ilvl w:val="0"/>
+          <w:numId w:val="3"/>
+        </w:numPr>
+      </w:pPr>
+      <w:r>
+        <w:t xml:space="preserve">Es gibt eine App.js Datei, diese ist die erste Seite und kann umbenannt werden, um als </w:t>
+      </w:r>
+      <w:r>
+        <w:t xml:space="preserve">erste Seite unserer </w:t>
+      </w:r>
+      <w:proofErr w:type="gramStart"/>
+      <w:r>
+        <w:t>App  zu</w:t>
+      </w:r>
+      <w:proofErr w:type="gramEnd"/>
+      <w:r>
+        <w:t xml:space="preserve"> dienen. Sollten weitere Screens hinzugefügt werden so, müssen die *.</w:t>
+      </w:r>
+      <w:proofErr w:type="spellStart"/>
+      <w:r>
+        <w:t>js</w:t>
+      </w:r>
+      <w:proofErr w:type="spellEnd"/>
+      <w:r>
+        <w:t xml:space="preserve"> Dateien einfach unter </w:t>
+      </w:r>
+      <w:proofErr w:type="gramStart"/>
+      <w:r>
+        <w:t>dem selben</w:t>
+      </w:r>
+      <w:proofErr w:type="gramEnd"/>
+      <w:r>
+        <w:t xml:space="preserve"> Ordner abgelegt werden wie die App.js </w:t>
+      </w:r>
+    </w:p>
+    <w:p/>
+    <w:p/>
     <w:p>
       <w:pPr>
         <w:pStyle w:val="Listenabsatz"/>

</xml_diff>